<commit_message>
Second row in table
</commit_message>
<xml_diff>
--- a/Lab 1.docx
+++ b/Lab 1.docx
@@ -244,61 +244,101 @@
           <w:tcPr>
             <w:tcW w:w="935" w:type="dxa"/>
           </w:tcPr>
-          <w:p/>
-        </w:tc>
-        <w:tc>
-          <w:tcPr>
-            <w:tcW w:w="935" w:type="dxa"/>
-          </w:tcPr>
-          <w:p/>
-        </w:tc>
-        <w:tc>
-          <w:tcPr>
-            <w:tcW w:w="935" w:type="dxa"/>
-          </w:tcPr>
-          <w:p/>
-        </w:tc>
-        <w:tc>
-          <w:tcPr>
-            <w:tcW w:w="935" w:type="dxa"/>
-          </w:tcPr>
-          <w:p/>
-        </w:tc>
-        <w:tc>
-          <w:tcPr>
-            <w:tcW w:w="935" w:type="dxa"/>
-          </w:tcPr>
-          <w:p/>
-        </w:tc>
-        <w:tc>
-          <w:tcPr>
-            <w:tcW w:w="935" w:type="dxa"/>
-          </w:tcPr>
-          <w:p/>
-        </w:tc>
-        <w:tc>
-          <w:tcPr>
-            <w:tcW w:w="935" w:type="dxa"/>
-          </w:tcPr>
-          <w:p/>
-        </w:tc>
-        <w:tc>
-          <w:tcPr>
-            <w:tcW w:w="935" w:type="dxa"/>
-          </w:tcPr>
-          <w:p/>
-        </w:tc>
-        <w:tc>
-          <w:tcPr>
-            <w:tcW w:w="935" w:type="dxa"/>
-          </w:tcPr>
-          <w:p/>
-        </w:tc>
-        <w:tc>
-          <w:tcPr>
-            <w:tcW w:w="935" w:type="dxa"/>
-          </w:tcPr>
-          <w:p/>
+          <w:p>
+            <w:r>
+              <w:t>A</w:t>
+            </w:r>
+          </w:p>
+        </w:tc>
+        <w:tc>
+          <w:tcPr>
+            <w:tcW w:w="935" w:type="dxa"/>
+          </w:tcPr>
+          <w:p>
+            <w:r>
+              <w:t>B</w:t>
+            </w:r>
+          </w:p>
+        </w:tc>
+        <w:tc>
+          <w:tcPr>
+            <w:tcW w:w="935" w:type="dxa"/>
+          </w:tcPr>
+          <w:p>
+            <w:r>
+              <w:t>C</w:t>
+            </w:r>
+          </w:p>
+        </w:tc>
+        <w:tc>
+          <w:tcPr>
+            <w:tcW w:w="935" w:type="dxa"/>
+          </w:tcPr>
+          <w:p>
+            <w:r>
+              <w:t>D</w:t>
+            </w:r>
+          </w:p>
+        </w:tc>
+        <w:tc>
+          <w:tcPr>
+            <w:tcW w:w="935" w:type="dxa"/>
+          </w:tcPr>
+          <w:p>
+            <w:r>
+              <w:t>E</w:t>
+            </w:r>
+          </w:p>
+        </w:tc>
+        <w:tc>
+          <w:tcPr>
+            <w:tcW w:w="935" w:type="dxa"/>
+          </w:tcPr>
+          <w:p>
+            <w:r>
+              <w:t>F</w:t>
+            </w:r>
+          </w:p>
+        </w:tc>
+        <w:tc>
+          <w:tcPr>
+            <w:tcW w:w="935" w:type="dxa"/>
+          </w:tcPr>
+          <w:p>
+            <w:r>
+              <w:t>G</w:t>
+            </w:r>
+          </w:p>
+        </w:tc>
+        <w:tc>
+          <w:tcPr>
+            <w:tcW w:w="935" w:type="dxa"/>
+          </w:tcPr>
+          <w:p>
+            <w:r>
+              <w:t>H</w:t>
+            </w:r>
+          </w:p>
+        </w:tc>
+        <w:tc>
+          <w:tcPr>
+            <w:tcW w:w="935" w:type="dxa"/>
+          </w:tcPr>
+          <w:p>
+            <w:r>
+              <w:t>I</w:t>
+            </w:r>
+          </w:p>
+        </w:tc>
+        <w:tc>
+          <w:tcPr>
+            <w:tcW w:w="935" w:type="dxa"/>
+          </w:tcPr>
+          <w:p>
+            <w:r>
+              <w:t>J</w:t>
+            </w:r>
+          </w:p>
         </w:tc>
       </w:tr>
       <w:tr>

</xml_diff>